<commit_message>
Add video of 3th presentation
</commit_message>
<xml_diff>
--- a/Report.docx
+++ b/Report.docx
@@ -103,7 +103,7 @@
           </mc:Choice>
           <mc:Fallback>
             <w:pict>
-              <v:rect w14:anchorId="14DC4573" id="Rectangle 8" o:spid="_x0000_s1026" style="position:absolute;margin-left:-1.15pt;margin-top:-71.6pt;width:615.75pt;height:801.35pt;z-index:-251657216;visibility:visible;mso-wrap-style:square;mso-width-percent:0;mso-height-percent:0;mso-wrap-distance-left:9pt;mso-wrap-distance-top:0;mso-wrap-distance-right:9pt;mso-wrap-distance-bottom:0;mso-position-horizontal:absolute;mso-position-horizontal-relative:page;mso-position-vertical:absolute;mso-position-vertical-relative:text;mso-width-percent:0;mso-height-percent:0;mso-width-relative:margin;mso-height-relative:margin;v-text-anchor:middle" o:gfxdata="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" strokecolor="#1f3763 [1604]" strokeweight="1pt">
+              <v:rect w14:anchorId="5919E94D" id="Rectangle 8" o:spid="_x0000_s1026" style="position:absolute;margin-left:-1.15pt;margin-top:-71.6pt;width:615.75pt;height:801.35pt;z-index:-251657216;visibility:visible;mso-wrap-style:square;mso-width-percent:0;mso-height-percent:0;mso-wrap-distance-left:9pt;mso-wrap-distance-top:0;mso-wrap-distance-right:9pt;mso-wrap-distance-bottom:0;mso-position-horizontal:absolute;mso-position-horizontal-relative:page;mso-position-vertical:absolute;mso-position-vertical-relative:text;mso-width-percent:0;mso-height-percent:0;mso-width-relative:margin;mso-height-relative:margin;v-text-anchor:middle" o:gfxdata="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" strokecolor="#1f3763 [1604]" strokeweight="1pt">
                 <v:fill opacity="19661f" recolor="t" rotate="t" type="frame"/>
                 <v:imagedata recolortarget="black"/>
                 <w10:wrap anchorx="page"/>
@@ -322,7 +322,6 @@
           <w:rFonts w:ascii="IRANSansX Bold" w:hAnsi="IRANSansX Bold" w:cs="IRANSansX Bold"/>
           <w:sz w:val="40"/>
           <w:szCs w:val="40"/>
-          <w:rtl/>
         </w:rPr>
       </w:pPr>
       <w:r>
@@ -398,9 +397,6 @@
         <w:pStyle w:val="Heading1"/>
         <w:ind w:firstLine="0"/>
         <w:rPr>
-          <w:rFonts w:ascii="IRANSansX Bold" w:hAnsi="IRANSansX Bold"/>
-          <w:sz w:val="40"/>
-          <w:szCs w:val="40"/>
           <w:rtl/>
         </w:rPr>
       </w:pPr>
@@ -410,7 +406,40 @@
           <w:rtl/>
         </w:rPr>
         <w:lastRenderedPageBreak/>
-        <w:t>قسمت تئوری</w:t>
+        <w:t>ملاحظات کلی</w:t>
+      </w:r>
+    </w:p>
+    <w:p>
+      <w:pPr>
+        <w:rPr>
+          <w:rtl/>
+        </w:rPr>
+      </w:pPr>
+      <w:r>
+        <w:rPr>
+          <w:rFonts w:hint="cs"/>
+          <w:rtl/>
+        </w:rPr>
+        <w:t>مطابق درخواست پروژه باید داده‌ها در یک بازه دوسالانه استفاده کرد. بازه مدنظر در این پروژه از ابتدای سال ۲۰۲۱ تا انتهای سال ۲۰۲۲ لحاظ شده است.</w:t>
+      </w:r>
+    </w:p>
+    <w:p>
+      <w:pPr>
+        <w:pStyle w:val="Heading1"/>
+        <w:ind w:firstLine="0"/>
+        <w:rPr>
+          <w:rFonts w:ascii="IRANSansX Bold" w:hAnsi="IRANSansX Bold" w:hint="cs"/>
+          <w:sz w:val="40"/>
+          <w:szCs w:val="40"/>
+          <w:rtl/>
+        </w:rPr>
+      </w:pPr>
+      <w:r>
+        <w:rPr>
+          <w:rFonts w:hint="cs"/>
+          <w:rtl/>
+        </w:rPr>
+        <w:t xml:space="preserve">بررسی توزیع احتمالاتی مقادیر بازده  </w:t>
       </w:r>
     </w:p>
     <w:p>
@@ -425,7 +454,7 @@
           <w:rFonts w:hint="cs"/>
           <w:rtl/>
         </w:rPr>
-        <w:t>سوال ۱</w:t>
+        <w:t>الف)</w:t>
       </w:r>
     </w:p>
     <w:p>

</xml_diff>